<commit_message>
tr5 Signed-off-by: vlad.Zaech <rutova2@gmail.com>
</commit_message>
<xml_diff>
--- a/ТЗ для риелторов.docx
+++ b/ТЗ для риелторов.docx
@@ -908,7 +908,36 @@
           <w:szCs w:val="24"/>
           <w:lang w:val="en-US"/>
         </w:rPr>
-        <w:t xml:space="preserve"> (skype sarmkadans)</w:t>
+        <w:t xml:space="preserve"> (skype </w:t>
+      </w:r>
+      <w:proofErr w:type="spellStart"/>
+      <w:r>
+        <w:rPr>
+          <w:rFonts w:ascii="TimesNewRomanPSMT" w:hAnsi="TimesNewRomanPSMT" w:cs="TimesNewRomanPSMT"/>
+          <w:sz w:val="24"/>
+          <w:szCs w:val="24"/>
+          <w:lang w:val="en-US"/>
+        </w:rPr>
+        <w:t>sarmkadans</w:t>
+      </w:r>
+      <w:proofErr w:type="spellEnd"/>
+      <w:r>
+        <w:rPr>
+          <w:rFonts w:ascii="TimesNewRomanPSMT" w:hAnsi="TimesNewRomanPSMT" w:cs="TimesNewRomanPSMT"/>
+          <w:sz w:val="24"/>
+          <w:szCs w:val="24"/>
+          <w:lang w:val="en-US"/>
+        </w:rPr>
+        <w:t>)</w:t>
+      </w:r>
+      <w:r>
+        <w:rPr>
+          <w:rFonts w:ascii="TimesNewRomanPSMT" w:hAnsi="TimesNewRomanPSMT" w:cs="TimesNewRomanPSMT"/>
+          <w:sz w:val="24"/>
+          <w:szCs w:val="24"/>
+          <w:lang w:val="en-US"/>
+        </w:rPr>
+        <w:t xml:space="preserve"> 23.04.16y</w:t>
       </w:r>
       <w:bookmarkStart w:id="0" w:name="_GoBack"/>
       <w:bookmarkEnd w:id="0"/>

</xml_diff>